<commit_message>
feat: agrega la pregunta de invest en la intro del trabajo final
</commit_message>
<xml_diff>
--- a/bitacoras/escrito_final.docx
+++ b/bitacoras/escrito_final.docx
@@ -195,7 +195,7 @@
         <w:pStyle w:val="Fecha"/>
       </w:pPr>
       <w:r>
-        <w:t xml:space="preserve">2025-06-30</w:t>
+        <w:t xml:space="preserve">2025-07-02</w:t>
       </w:r>
     </w:p>
     <w:p>
@@ -1258,6 +1258,14 @@
       </w:pPr>
       <w:r>
         <w:t xml:space="preserve">La discapacidad constituye una dimensión estructural de la desigualdad social que afecta a millones de personas en todo el mundo. En contextos como el costarricense, donde la inclusión es un principio proclamado pero no siempre concretado, es fundamental comprender cómo varía el acceso a oportunidades laborales y económicas según el grado de discapacidad que enfrenta la población. Diversos estudios han demostrado que las personas con discapacidad no solo enfrentan barreras físicas o sensoriales, sino también exclusiones sistémicas que limitan sus posibilidades de participación económica, acceso a empleo formal y percepción de ingresos dignos. Estas desigualdades no surgen únicamente de la condición funcional individual, sino de la interacción entre ésta y un entorno que continúa siendo poco accesible, discriminatorio o indiferente.</w:t>
+      </w:r>
+    </w:p>
+    <w:p>
+      <w:pPr>
+        <w:pStyle w:val="Textoindependiente"/>
+      </w:pPr>
+      <w:r>
+        <w:t xml:space="preserve">A partir de esta problemática, la presente investigación se plantea la siguiente pregunta central: ¿Cuáles son las diferencias en el nivel de ingresos y las oportunidades laborales entre personas con distintos grados de discapacidad en Costa Rica?</w:t>
       </w:r>
     </w:p>
     <w:p>

</xml_diff>